<commit_message>
tdf#134299 DOCX shape export: fix relative size of shapes
This patch completes our previous work on the import of the size of a shape
relative to the size of margins.
So documents with this setting can be roundtripped without data loss.

This fixes bugs: tdf#134300, tdf#134828, tdf#134830, tdf#134834, tdf#134835.

Co-authored-by: Szabolcs Tóth
Change-Id: I42cd7693c80cc62f71560e9ab0f226b51aff6bb7
</commit_message>
<xml_diff>
--- a/sw/qa/extras/ooxmlexport/data/tdf133861_RelativeAnchorWidthFromInsideOutsideMargin.docx
+++ b/sw/qa/extras/ooxmlexport/data/tdf133861_RelativeAnchorWidthFromInsideOutsideMargin.docx
@@ -1,28 +1,29 @@
 
 <file path=word/document.xml><?xml version="1.0" encoding="utf-8"?>
-<w:document xmlns:wpc="http://schemas.microsoft.com/office/word/2010/wordprocessingCanvas" xmlns:cx="http://schemas.microsoft.com/office/drawing/2014/chartex" xmlns:cx1="http://schemas.microsoft.com/office/drawing/2015/9/8/chartex" xmlns:cx2="http://schemas.microsoft.com/office/drawing/2015/10/21/chartex" xmlns:cx3="http://schemas.microsoft.com/office/drawing/2016/5/9/chartex" xmlns:cx4="http://schemas.microsoft.com/office/drawing/2016/5/10/chartex" xmlns:cx5="http://schemas.microsoft.com/office/drawing/2016/5/11/chartex" xmlns:cx6="http://schemas.microsoft.com/office/drawing/2016/5/12/chartex" xmlns:cx7="http://schemas.microsoft.com/office/drawing/2016/5/13/chartex" xmlns:cx8="http://schemas.microsoft.com/office/drawing/2016/5/14/chartex" xmlns:mc="http://schemas.openxmlformats.org/markup-compatibility/2006" xmlns:aink="http://schemas.microsoft.com/office/drawing/2016/ink" xmlns:am3d="http://schemas.microsoft.com/office/drawing/2017/model3d" xmlns:o="urn:schemas-microsoft-com:office:office" xmlns:r="http://schemas.openxmlformats.org/officeDocument/2006/relationships" xmlns:m="http://schemas.openxmlformats.org/officeDocument/2006/math" xmlns:v="urn:schemas-microsoft-com:vml" xmlns:wp14="http://schemas.microsoft.com/office/word/2010/wordprocessingDrawing" xmlns:wp="http://schemas.openxmlformats.org/drawingml/2006/wordprocessingDrawing" xmlns:w10="urn:schemas-microsoft-com:office:word" xmlns:w="http://schemas.openxmlformats.org/wordprocessingml/2006/main" xmlns:w14="http://schemas.microsoft.com/office/word/2010/wordml" xmlns:w15="http://schemas.microsoft.com/office/word/2012/wordml" xmlns:w16cid="http://schemas.microsoft.com/office/word/2016/wordml/cid" xmlns:w16se="http://schemas.microsoft.com/office/word/2015/wordml/symex" xmlns:wpg="http://schemas.microsoft.com/office/word/2010/wordprocessingGroup" xmlns:wpi="http://schemas.microsoft.com/office/word/2010/wordprocessingInk" xmlns:wne="http://schemas.microsoft.com/office/word/2006/wordml" xmlns:wps="http://schemas.microsoft.com/office/word/2010/wordprocessingShape" mc:Ignorable="w14 w15 w16se w16cid wp14">
+<w:document xmlns:o="urn:schemas-microsoft-com:office:office" xmlns:r="http://schemas.openxmlformats.org/officeDocument/2006/relationships" xmlns:v="urn:schemas-microsoft-com:vml" xmlns:w="http://schemas.openxmlformats.org/wordprocessingml/2006/main" xmlns:w10="urn:schemas-microsoft-com:office:word" xmlns:wp="http://schemas.openxmlformats.org/drawingml/2006/wordprocessingDrawing" xmlns:wps="http://schemas.microsoft.com/office/word/2010/wordprocessingShape" xmlns:wpg="http://schemas.microsoft.com/office/word/2010/wordprocessingGroup" xmlns:mc="http://schemas.openxmlformats.org/markup-compatibility/2006" xmlns:wp14="http://schemas.microsoft.com/office/word/2010/wordprocessingDrawing" xmlns:w14="http://schemas.microsoft.com/office/word/2010/wordml" mc:Ignorable="w14 wp14">
   <w:body>
     <w:p>
+      <w:pPr>
+        <w:pStyle w:val="Normal"/>
+        <w:rPr/>
+      </w:pPr>
       <w:r>
-        <w:rPr>
-          <w:noProof/>
-        </w:rPr>
+        <w:rPr/>
         <mc:AlternateContent>
           <mc:Choice Requires="wps">
             <w:drawing>
-              <wp:anchor distT="0" distB="0" distL="114300" distR="114300" simplePos="0" relativeHeight="251665408" behindDoc="0" locked="0" layoutInCell="1" allowOverlap="1" wp14:anchorId="5E83D552" wp14:editId="4DFE9CC3">
+              <wp:anchor behindDoc="0" distT="0" distB="0" distL="0" distR="0" simplePos="0" locked="0" layoutInCell="0" allowOverlap="1" relativeHeight="3" wp14:anchorId="2D740591">
                 <wp:simplePos x="0" y="0"/>
                 <wp:positionH relativeFrom="margin">
-                  <wp:align>left</wp:align>
+                  <wp:align>right</wp:align>
                 </wp:positionH>
                 <wp:positionV relativeFrom="paragraph">
-                  <wp:posOffset>581025</wp:posOffset>
+                  <wp:posOffset>626745</wp:posOffset>
                 </wp:positionV>
-                <wp:extent cx="3971925" cy="1926000"/>
-                <wp:effectExtent l="0" t="0" r="17780" b="17145"/>
+                <wp:extent cx="901700" cy="1926590"/>
+                <wp:effectExtent l="0" t="0" r="19050" b="17145"/>
                 <wp:wrapNone/>
-                <wp:docPr id="4" name="Téglalap 4"/>
-                <wp:cNvGraphicFramePr/>
+                <wp:docPr id="1" name="Téglalap 3"/>
                 <a:graphic xmlns:a="http://schemas.openxmlformats.org/drawingml/2006/main">
                   <a:graphicData uri="http://schemas.microsoft.com/office/word/2010/wordprocessingShape">
                     <wps:wsp>
@@ -30,11 +31,12 @@
                       <wps:spPr>
                         <a:xfrm>
                           <a:off x="0" y="0"/>
-                          <a:ext cx="3971925" cy="1926000"/>
+                          <a:ext cx="901080" cy="1926000"/>
                         </a:xfrm>
                         <a:prstGeom prst="rect">
                           <a:avLst/>
                         </a:prstGeom>
+                        <a:ln/>
                       </wps:spPr>
                       <wps:style>
                         <a:lnRef idx="2">
@@ -48,85 +50,86 @@
                         <a:effectRef idx="0">
                           <a:schemeClr val="accent1"/>
                         </a:effectRef>
-                        <a:fontRef idx="minor">
-                          <a:schemeClr val="lt1"/>
-                        </a:fontRef>
+                        <a:fontRef idx="minor"/>
                       </wps:style>
                       <wps:txbx>
                         <w:txbxContent>
                           <w:p>
                             <w:pPr>
+                              <w:pStyle w:val="Kerettartalom"/>
+                              <w:spacing w:before="0" w:after="160"/>
                               <w:jc w:val="center"/>
+                              <w:rPr>
+                                <w:color w:val="FFFFFF"/>
+                              </w:rPr>
                             </w:pPr>
-                            <w:proofErr w:type="spellStart"/>
                             <w:r>
-                              <w:t>outside</w:t>
+                              <w:rPr>
+                                <w:color w:val="FFFFFF"/>
+                              </w:rPr>
+                              <w:t>inside</w:t>
                             </w:r>
-                            <w:proofErr w:type="spellEnd"/>
                           </w:p>
                         </w:txbxContent>
                       </wps:txbx>
-                      <wps:bodyPr rot="0" spcFirstLastPara="0" vertOverflow="overflow" horzOverflow="overflow" vert="horz" wrap="square" lIns="91440" tIns="45720" rIns="91440" bIns="45720" numCol="1" spcCol="0" rtlCol="0" fromWordArt="0" anchor="ctr" anchorCtr="0" forceAA="0" compatLnSpc="1">
-                        <a:prstTxWarp prst="textNoShape">
-                          <a:avLst/>
-                        </a:prstTxWarp>
+                      <wps:bodyPr anchor="ctr">
+                        <a:prstTxWarp prst="textNoShape"/>
                         <a:noAutofit/>
                       </wps:bodyPr>
                     </wps:wsp>
                   </a:graphicData>
                 </a:graphic>
-                <wp14:sizeRelH relativeFrom="outsideMargin">
+                <wp14:sizeRelH relativeFrom="insideMargin">
                   <wp14:pctWidth>100000</wp14:pctWidth>
                 </wp14:sizeRelH>
-                <wp14:sizeRelV relativeFrom="margin">
-                  <wp14:pctHeight>0</wp14:pctHeight>
-                </wp14:sizeRelV>
               </wp:anchor>
             </w:drawing>
           </mc:Choice>
           <mc:Fallback>
             <w:pict>
-              <v:rect w14:anchorId="5E83D552" id="Téglalap 4" o:spid="_x0000_s1026" style="position:absolute;margin-left:0;margin-top:45.75pt;width:312.75pt;height:151.65pt;z-index:251665408;visibility:visible;mso-wrap-style:square;mso-width-percent:1000;mso-height-percent:0;mso-wrap-distance-left:9pt;mso-wrap-distance-top:0;mso-wrap-distance-right:9pt;mso-wrap-distance-bottom:0;mso-position-horizontal:left;mso-position-horizontal-relative:margin;mso-position-vertical:absolute;mso-position-vertical-relative:text;mso-width-percent:1000;mso-height-percent:0;mso-width-relative:outer-margin-area;mso-height-relative:margin;v-text-anchor:middle" o:gfxdata="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" fillcolor="#4472c4 [3204]" strokecolor="#1f3763 [1604]" strokeweight="1pt">
+              <v:rect id="shape_0" ID="Téglalap 3" fillcolor="#4472c4" stroked="t" style="position:absolute;margin-left:323.2pt;margin-top:49.35pt;width:70.9pt;height:151.6pt;mso-position-horizontal:right;mso-position-horizontal-relative:margin" wp14:anchorId="2D740591">
+                <w10:wrap type="square"/>
+                <v:fill o:detectmouseclick="t" type="solid" color2="#bb8d3b"/>
+                <v:stroke color="#325490" weight="12600" joinstyle="miter" endcap="flat"/>
                 <v:textbox>
                   <w:txbxContent>
                     <w:p>
                       <w:pPr>
+                        <w:pStyle w:val="Kerettartalom"/>
+                        <w:spacing w:before="0" w:after="160"/>
                         <w:jc w:val="center"/>
+                        <w:rPr>
+                          <w:color w:val="FFFFFF"/>
+                        </w:rPr>
                       </w:pPr>
-                      <w:proofErr w:type="spellStart"/>
                       <w:r>
-                        <w:t>outside</w:t>
+                        <w:rPr>
+                          <w:color w:val="FFFFFF"/>
+                        </w:rPr>
+                        <w:t>inside</w:t>
                       </w:r>
-                      <w:proofErr w:type="spellEnd"/>
                     </w:p>
                   </w:txbxContent>
                 </v:textbox>
-                <w10:wrap anchorx="margin"/>
               </v:rect>
             </w:pict>
           </mc:Fallback>
         </mc:AlternateContent>
-      </w:r>
-      <w:r>
-        <w:rPr>
-          <w:noProof/>
-        </w:rPr>
         <mc:AlternateContent>
           <mc:Choice Requires="wps">
             <w:drawing>
-              <wp:anchor distT="0" distB="0" distL="114300" distR="114300" simplePos="0" relativeHeight="251661312" behindDoc="0" locked="0" layoutInCell="1" allowOverlap="1" wp14:anchorId="2D740591" wp14:editId="2A579340">
+              <wp:anchor behindDoc="0" distT="0" distB="0" distL="0" distR="0" simplePos="0" locked="0" layoutInCell="0" allowOverlap="1" relativeHeight="5" wp14:anchorId="5E83D552">
                 <wp:simplePos x="0" y="0"/>
                 <wp:positionH relativeFrom="margin">
-                  <wp:align>right</wp:align>
+                  <wp:align>left</wp:align>
                 </wp:positionH>
                 <wp:positionV relativeFrom="paragraph">
-                  <wp:posOffset>626745</wp:posOffset>
+                  <wp:posOffset>581025</wp:posOffset>
                 </wp:positionV>
-                <wp:extent cx="3971925" cy="1926000"/>
-                <wp:effectExtent l="0" t="0" r="19050" b="17145"/>
+                <wp:extent cx="1607820" cy="1926590"/>
+                <wp:effectExtent l="0" t="0" r="17780" b="17145"/>
                 <wp:wrapNone/>
-                <wp:docPr id="3" name="Téglalap 3"/>
-                <wp:cNvGraphicFramePr/>
+                <wp:docPr id="3" name="Téglalap 4"/>
                 <a:graphic xmlns:a="http://schemas.openxmlformats.org/drawingml/2006/main">
                   <a:graphicData uri="http://schemas.microsoft.com/office/word/2010/wordprocessingShape">
                     <wps:wsp>
@@ -134,11 +137,12 @@
                       <wps:spPr>
                         <a:xfrm>
                           <a:off x="0" y="0"/>
-                          <a:ext cx="3971925" cy="1926000"/>
+                          <a:ext cx="1607040" cy="1926000"/>
                         </a:xfrm>
                         <a:prstGeom prst="rect">
                           <a:avLst/>
                         </a:prstGeom>
+                        <a:ln/>
                       </wps:spPr>
                       <wps:style>
                         <a:lnRef idx="2">
@@ -152,60 +156,67 @@
                         <a:effectRef idx="0">
                           <a:schemeClr val="accent1"/>
                         </a:effectRef>
-                        <a:fontRef idx="minor">
-                          <a:schemeClr val="lt1"/>
-                        </a:fontRef>
+                        <a:fontRef idx="minor"/>
                       </wps:style>
                       <wps:txbx>
                         <w:txbxContent>
                           <w:p>
                             <w:pPr>
+                              <w:pStyle w:val="Kerettartalom"/>
+                              <w:spacing w:before="0" w:after="160"/>
                               <w:jc w:val="center"/>
+                              <w:rPr>
+                                <w:color w:val="FFFFFF"/>
+                              </w:rPr>
                             </w:pPr>
-                            <w:proofErr w:type="spellStart"/>
                             <w:r>
-                              <w:t>inside</w:t>
+                              <w:rPr>
+                                <w:color w:val="FFFFFF"/>
+                              </w:rPr>
+                              <w:t>outside</w:t>
                             </w:r>
-                            <w:proofErr w:type="spellEnd"/>
                           </w:p>
                         </w:txbxContent>
                       </wps:txbx>
-                      <wps:bodyPr rot="0" spcFirstLastPara="0" vertOverflow="overflow" horzOverflow="overflow" vert="horz" wrap="square" lIns="91440" tIns="45720" rIns="91440" bIns="45720" numCol="1" spcCol="0" rtlCol="0" fromWordArt="0" anchor="ctr" anchorCtr="0" forceAA="0" compatLnSpc="1">
-                        <a:prstTxWarp prst="textNoShape">
-                          <a:avLst/>
-                        </a:prstTxWarp>
+                      <wps:bodyPr anchor="ctr">
+                        <a:prstTxWarp prst="textNoShape"/>
                         <a:noAutofit/>
                       </wps:bodyPr>
                     </wps:wsp>
                   </a:graphicData>
                 </a:graphic>
-                <wp14:sizeRelH relativeFrom="insideMargin">
+                <wp14:sizeRelH relativeFrom="outsideMargin">
                   <wp14:pctWidth>100000</wp14:pctWidth>
                 </wp14:sizeRelH>
-                <wp14:sizeRelV relativeFrom="margin">
-                  <wp14:pctHeight>0</wp14:pctHeight>
-                </wp14:sizeRelV>
               </wp:anchor>
             </w:drawing>
           </mc:Choice>
           <mc:Fallback>
             <w:pict>
-              <v:rect w14:anchorId="2D740591" id="Téglalap 3" o:spid="_x0000_s1027" style="position:absolute;margin-left:261.55pt;margin-top:49.35pt;width:312.75pt;height:151.65pt;z-index:251661312;visibility:visible;mso-wrap-style:square;mso-width-percent:1000;mso-height-percent:0;mso-wrap-distance-left:9pt;mso-wrap-distance-top:0;mso-wrap-distance-right:9pt;mso-wrap-distance-bottom:0;mso-position-horizontal:right;mso-position-horizontal-relative:margin;mso-position-vertical:absolute;mso-position-vertical-relative:text;mso-width-percent:1000;mso-height-percent:0;mso-width-relative:inner-margin-area;mso-height-relative:margin;v-text-anchor:middle" o:gfxdata="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" fillcolor="#4472c4 [3204]" strokecolor="#1f3763 [1604]" strokeweight="1pt">
+              <v:rect id="shape_0" ID="Téglalap 4" fillcolor="#4472c4" stroked="t" style="position:absolute;margin-left:0pt;margin-top:45.75pt;width:126.5pt;height:151.6pt;mso-position-horizontal:left;mso-position-horizontal-relative:margin" wp14:anchorId="5E83D552">
+                <w10:wrap type="square"/>
+                <v:fill o:detectmouseclick="t" type="solid" color2="#bb8d3b"/>
+                <v:stroke color="#325490" weight="12600" joinstyle="miter" endcap="flat"/>
                 <v:textbox>
                   <w:txbxContent>
                     <w:p>
                       <w:pPr>
+                        <w:pStyle w:val="Kerettartalom"/>
+                        <w:spacing w:before="0" w:after="160"/>
                         <w:jc w:val="center"/>
+                        <w:rPr>
+                          <w:color w:val="FFFFFF"/>
+                        </w:rPr>
                       </w:pPr>
-                      <w:proofErr w:type="spellStart"/>
                       <w:r>
-                        <w:t>inside</w:t>
+                        <w:rPr>
+                          <w:color w:val="FFFFFF"/>
+                        </w:rPr>
+                        <w:t>outside</w:t>
                       </w:r>
-                      <w:proofErr w:type="spellEnd"/>
                     </w:p>
                   </w:txbxContent>
                 </v:textbox>
-                <w10:wrap anchorx="margin"/>
               </v:rect>
             </w:pict>
           </mc:Fallback>
@@ -216,29 +227,28 @@
       </w:r>
     </w:p>
     <w:p>
-      <w:bookmarkStart w:id="0" w:name="_GoBack"/>
-      <w:bookmarkEnd w:id="0"/>
+      <w:pPr>
+        <w:pStyle w:val="Normal"/>
+        <w:spacing w:before="0" w:after="160"/>
+        <w:rPr/>
+      </w:pPr>
       <w:r>
-        <w:rPr>
-          <w:noProof/>
-        </w:rPr>
-        <w:lastRenderedPageBreak/>
+        <w:rPr/>
         <mc:AlternateContent>
           <mc:Choice Requires="wps">
             <w:drawing>
-              <wp:anchor distT="0" distB="0" distL="114300" distR="114300" simplePos="0" relativeHeight="251663360" behindDoc="0" locked="0" layoutInCell="1" allowOverlap="1" wp14:anchorId="3F00B9BE" wp14:editId="26FD6746">
+              <wp:anchor behindDoc="0" distT="0" distB="0" distL="0" distR="0" simplePos="0" locked="0" layoutInCell="0" allowOverlap="1" relativeHeight="2" wp14:anchorId="53A98F07">
                 <wp:simplePos x="0" y="0"/>
                 <wp:positionH relativeFrom="margin">
-                  <wp:align>left</wp:align>
+                  <wp:align>right</wp:align>
                 </wp:positionH>
                 <wp:positionV relativeFrom="paragraph">
-                  <wp:posOffset>628650</wp:posOffset>
+                  <wp:posOffset>641350</wp:posOffset>
                 </wp:positionV>
-                <wp:extent cx="3971925" cy="1926000"/>
-                <wp:effectExtent l="0" t="0" r="19050" b="17145"/>
+                <wp:extent cx="1607820" cy="1926590"/>
+                <wp:effectExtent l="0" t="0" r="17780" b="17145"/>
                 <wp:wrapNone/>
-                <wp:docPr id="2" name="Téglalap 2"/>
-                <wp:cNvGraphicFramePr/>
+                <wp:docPr id="5" name="Téglalap 1"/>
                 <a:graphic xmlns:a="http://schemas.openxmlformats.org/drawingml/2006/main">
                   <a:graphicData uri="http://schemas.microsoft.com/office/word/2010/wordprocessingShape">
                     <wps:wsp>
@@ -246,11 +256,12 @@
                       <wps:spPr>
                         <a:xfrm>
                           <a:off x="0" y="0"/>
-                          <a:ext cx="3971925" cy="1926000"/>
+                          <a:ext cx="1607040" cy="1926000"/>
                         </a:xfrm>
                         <a:prstGeom prst="rect">
                           <a:avLst/>
                         </a:prstGeom>
+                        <a:ln/>
                       </wps:spPr>
                       <wps:style>
                         <a:lnRef idx="2">
@@ -264,85 +275,86 @@
                         <a:effectRef idx="0">
                           <a:schemeClr val="accent1"/>
                         </a:effectRef>
-                        <a:fontRef idx="minor">
-                          <a:schemeClr val="lt1"/>
-                        </a:fontRef>
+                        <a:fontRef idx="minor"/>
                       </wps:style>
                       <wps:txbx>
                         <w:txbxContent>
                           <w:p>
                             <w:pPr>
+                              <w:pStyle w:val="Kerettartalom"/>
+                              <w:spacing w:before="0" w:after="160"/>
                               <w:jc w:val="center"/>
+                              <w:rPr>
+                                <w:color w:val="FFFFFF"/>
+                              </w:rPr>
                             </w:pPr>
-                            <w:proofErr w:type="spellStart"/>
                             <w:r>
-                              <w:t>inside</w:t>
+                              <w:rPr>
+                                <w:color w:val="FFFFFF"/>
+                              </w:rPr>
+                              <w:t>outside</w:t>
                             </w:r>
-                            <w:proofErr w:type="spellEnd"/>
                           </w:p>
                         </w:txbxContent>
                       </wps:txbx>
-                      <wps:bodyPr rot="0" spcFirstLastPara="0" vertOverflow="overflow" horzOverflow="overflow" vert="horz" wrap="square" lIns="91440" tIns="45720" rIns="91440" bIns="45720" numCol="1" spcCol="0" rtlCol="0" fromWordArt="0" anchor="ctr" anchorCtr="0" forceAA="0" compatLnSpc="1">
-                        <a:prstTxWarp prst="textNoShape">
-                          <a:avLst/>
-                        </a:prstTxWarp>
+                      <wps:bodyPr anchor="ctr">
+                        <a:prstTxWarp prst="textNoShape"/>
                         <a:noAutofit/>
                       </wps:bodyPr>
                     </wps:wsp>
                   </a:graphicData>
                 </a:graphic>
-                <wp14:sizeRelH relativeFrom="insideMargin">
+                <wp14:sizeRelH relativeFrom="outsideMargin">
                   <wp14:pctWidth>100000</wp14:pctWidth>
                 </wp14:sizeRelH>
-                <wp14:sizeRelV relativeFrom="margin">
-                  <wp14:pctHeight>0</wp14:pctHeight>
-                </wp14:sizeRelV>
               </wp:anchor>
             </w:drawing>
           </mc:Choice>
           <mc:Fallback>
             <w:pict>
-              <v:rect w14:anchorId="3F00B9BE" id="Téglalap 2" o:spid="_x0000_s1028" style="position:absolute;margin-left:0;margin-top:49.5pt;width:312.75pt;height:151.65pt;z-index:251663360;visibility:visible;mso-wrap-style:square;mso-width-percent:1000;mso-height-percent:0;mso-wrap-distance-left:9pt;mso-wrap-distance-top:0;mso-wrap-distance-right:9pt;mso-wrap-distance-bottom:0;mso-position-horizontal:left;mso-position-horizontal-relative:margin;mso-position-vertical:absolute;mso-position-vertical-relative:text;mso-width-percent:1000;mso-height-percent:0;mso-width-relative:inner-margin-area;mso-height-relative:margin;v-text-anchor:middle" o:gfxdata="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" fillcolor="#4472c4 [3204]" strokecolor="#1f3763 [1604]" strokeweight="1pt">
+              <v:rect id="shape_0" ID="Téglalap 1" fillcolor="#4472c4" stroked="t" style="position:absolute;margin-left:267.7pt;margin-top:50.5pt;width:126.5pt;height:151.6pt;mso-position-horizontal:right;mso-position-horizontal-relative:margin" wp14:anchorId="53A98F07">
+                <w10:wrap type="square"/>
+                <v:fill o:detectmouseclick="t" type="solid" color2="#bb8d3b"/>
+                <v:stroke color="#325490" weight="12600" joinstyle="miter" endcap="flat"/>
                 <v:textbox>
                   <w:txbxContent>
                     <w:p>
                       <w:pPr>
+                        <w:pStyle w:val="Kerettartalom"/>
+                        <w:spacing w:before="0" w:after="160"/>
                         <w:jc w:val="center"/>
+                        <w:rPr>
+                          <w:color w:val="FFFFFF"/>
+                        </w:rPr>
                       </w:pPr>
-                      <w:proofErr w:type="spellStart"/>
                       <w:r>
-                        <w:t>inside</w:t>
+                        <w:rPr>
+                          <w:color w:val="FFFFFF"/>
+                        </w:rPr>
+                        <w:t>outside</w:t>
                       </w:r>
-                      <w:proofErr w:type="spellEnd"/>
                     </w:p>
                   </w:txbxContent>
                 </v:textbox>
-                <w10:wrap anchorx="margin"/>
               </v:rect>
             </w:pict>
           </mc:Fallback>
         </mc:AlternateContent>
-      </w:r>
-      <w:r>
-        <w:rPr>
-          <w:noProof/>
-        </w:rPr>
         <mc:AlternateContent>
           <mc:Choice Requires="wps">
             <w:drawing>
-              <wp:anchor distT="0" distB="0" distL="114300" distR="114300" simplePos="0" relativeHeight="251659264" behindDoc="0" locked="0" layoutInCell="1" allowOverlap="1" wp14:anchorId="53A98F07" wp14:editId="35152EEB">
+              <wp:anchor behindDoc="0" distT="0" distB="0" distL="0" distR="0" simplePos="0" locked="0" layoutInCell="0" allowOverlap="1" relativeHeight="4" wp14:anchorId="3F00B9BE">
                 <wp:simplePos x="0" y="0"/>
                 <wp:positionH relativeFrom="margin">
-                  <wp:align>right</wp:align>
+                  <wp:align>left</wp:align>
                 </wp:positionH>
                 <wp:positionV relativeFrom="paragraph">
-                  <wp:posOffset>641350</wp:posOffset>
+                  <wp:posOffset>628650</wp:posOffset>
                 </wp:positionV>
-                <wp:extent cx="3971925" cy="1926000"/>
-                <wp:effectExtent l="0" t="0" r="17780" b="17145"/>
+                <wp:extent cx="901700" cy="1926590"/>
+                <wp:effectExtent l="0" t="0" r="19050" b="17145"/>
                 <wp:wrapNone/>
-                <wp:docPr id="1" name="Téglalap 1"/>
-                <wp:cNvGraphicFramePr/>
+                <wp:docPr id="7" name="Téglalap 2"/>
                 <a:graphic xmlns:a="http://schemas.openxmlformats.org/drawingml/2006/main">
                   <a:graphicData uri="http://schemas.microsoft.com/office/word/2010/wordprocessingShape">
                     <wps:wsp>
@@ -350,11 +362,12 @@
                       <wps:spPr>
                         <a:xfrm>
                           <a:off x="0" y="0"/>
-                          <a:ext cx="3971925" cy="1926000"/>
+                          <a:ext cx="901080" cy="1926000"/>
                         </a:xfrm>
                         <a:prstGeom prst="rect">
                           <a:avLst/>
                         </a:prstGeom>
+                        <a:ln/>
                       </wps:spPr>
                       <wps:style>
                         <a:lnRef idx="2">
@@ -368,60 +381,67 @@
                         <a:effectRef idx="0">
                           <a:schemeClr val="accent1"/>
                         </a:effectRef>
-                        <a:fontRef idx="minor">
-                          <a:schemeClr val="lt1"/>
-                        </a:fontRef>
+                        <a:fontRef idx="minor"/>
                       </wps:style>
                       <wps:txbx>
                         <w:txbxContent>
                           <w:p>
                             <w:pPr>
+                              <w:pStyle w:val="Kerettartalom"/>
+                              <w:spacing w:before="0" w:after="160"/>
                               <w:jc w:val="center"/>
+                              <w:rPr>
+                                <w:color w:val="FFFFFF"/>
+                              </w:rPr>
                             </w:pPr>
-                            <w:proofErr w:type="spellStart"/>
                             <w:r>
-                              <w:t>outside</w:t>
+                              <w:rPr>
+                                <w:color w:val="FFFFFF"/>
+                              </w:rPr>
+                              <w:t>inside</w:t>
                             </w:r>
-                            <w:proofErr w:type="spellEnd"/>
                           </w:p>
                         </w:txbxContent>
                       </wps:txbx>
-                      <wps:bodyPr rot="0" spcFirstLastPara="0" vertOverflow="overflow" horzOverflow="overflow" vert="horz" wrap="square" lIns="91440" tIns="45720" rIns="91440" bIns="45720" numCol="1" spcCol="0" rtlCol="0" fromWordArt="0" anchor="ctr" anchorCtr="0" forceAA="0" compatLnSpc="1">
-                        <a:prstTxWarp prst="textNoShape">
-                          <a:avLst/>
-                        </a:prstTxWarp>
+                      <wps:bodyPr anchor="ctr">
+                        <a:prstTxWarp prst="textNoShape"/>
                         <a:noAutofit/>
                       </wps:bodyPr>
                     </wps:wsp>
                   </a:graphicData>
                 </a:graphic>
-                <wp14:sizeRelH relativeFrom="outsideMargin">
+                <wp14:sizeRelH relativeFrom="insideMargin">
                   <wp14:pctWidth>100000</wp14:pctWidth>
                 </wp14:sizeRelH>
-                <wp14:sizeRelV relativeFrom="margin">
-                  <wp14:pctHeight>0</wp14:pctHeight>
-                </wp14:sizeRelV>
               </wp:anchor>
             </w:drawing>
           </mc:Choice>
           <mc:Fallback>
             <w:pict>
-              <v:rect w14:anchorId="53A98F07" id="Téglalap 1" o:spid="_x0000_s1029" style="position:absolute;margin-left:261.55pt;margin-top:50.5pt;width:312.75pt;height:151.65pt;z-index:251659264;visibility:visible;mso-wrap-style:square;mso-width-percent:1000;mso-height-percent:0;mso-wrap-distance-left:9pt;mso-wrap-distance-top:0;mso-wrap-distance-right:9pt;mso-wrap-distance-bottom:0;mso-position-horizontal:right;mso-position-horizontal-relative:margin;mso-position-vertical:absolute;mso-position-vertical-relative:text;mso-width-percent:1000;mso-height-percent:0;mso-width-relative:outer-margin-area;mso-height-relative:margin;v-text-anchor:middle" o:gfxdata="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" fillcolor="#4472c4 [3204]" strokecolor="#1f3763 [1604]" strokeweight="1pt">
+              <v:rect id="shape_0" ID="Téglalap 2" fillcolor="#4472c4" stroked="t" style="position:absolute;margin-left:0pt;margin-top:49.5pt;width:70.9pt;height:151.6pt;mso-position-horizontal:left;mso-position-horizontal-relative:margin" wp14:anchorId="3F00B9BE">
+                <w10:wrap type="square"/>
+                <v:fill o:detectmouseclick="t" type="solid" color2="#bb8d3b"/>
+                <v:stroke color="#325490" weight="12600" joinstyle="miter" endcap="flat"/>
                 <v:textbox>
                   <w:txbxContent>
                     <w:p>
                       <w:pPr>
+                        <w:pStyle w:val="Kerettartalom"/>
+                        <w:spacing w:before="0" w:after="160"/>
                         <w:jc w:val="center"/>
+                        <w:rPr>
+                          <w:color w:val="FFFFFF"/>
+                        </w:rPr>
                       </w:pPr>
-                      <w:proofErr w:type="spellStart"/>
                       <w:r>
-                        <w:t>outside</w:t>
+                        <w:rPr>
+                          <w:color w:val="FFFFFF"/>
+                        </w:rPr>
+                        <w:t>inside</w:t>
                       </w:r>
-                      <w:proofErr w:type="spellEnd"/>
                     </w:p>
                   </w:txbxContent>
                 </v:textbox>
-                <w10:wrap anchorx="margin"/>
               </v:rect>
             </w:pict>
           </mc:Fallback>
@@ -429,21 +449,24 @@
       </w:r>
     </w:p>
     <w:sectPr>
+      <w:type w:val="nextPage"/>
       <w:pgSz w:w="11906" w:h="16838"/>
-      <w:pgMar w:top="1440" w:right="1440" w:bottom="1440" w:left="2552" w:header="708" w:footer="708" w:gutter="0"/>
-      <w:cols w:space="708"/>
-      <w:docGrid w:linePitch="360"/>
+      <w:pgMar w:left="2552" w:right="1440" w:header="0" w:top="1440" w:footer="0" w:bottom="1440" w:gutter="0"/>
+      <w:pgNumType w:fmt="decimal"/>
+      <w:formProt w:val="false"/>
+      <w:textDirection w:val="lrTb"/>
+      <w:docGrid w:type="default" w:linePitch="360" w:charSpace="4096"/>
     </w:sectPr>
   </w:body>
 </w:document>
 </file>
 
 <file path=word/styles.xml><?xml version="1.0" encoding="utf-8"?>
-<w:styles xmlns:mc="http://schemas.openxmlformats.org/markup-compatibility/2006" xmlns:r="http://schemas.openxmlformats.org/officeDocument/2006/relationships" xmlns:w="http://schemas.openxmlformats.org/wordprocessingml/2006/main" xmlns:w14="http://schemas.microsoft.com/office/word/2010/wordml" xmlns:w15="http://schemas.microsoft.com/office/word/2012/wordml" xmlns:w16cid="http://schemas.microsoft.com/office/word/2016/wordml/cid" xmlns:w16se="http://schemas.microsoft.com/office/word/2015/wordml/symex" mc:Ignorable="w14 w15 w16se w16cid">
+<w:styles xmlns:w="http://schemas.openxmlformats.org/wordprocessingml/2006/main" xmlns:w14="http://schemas.microsoft.com/office/word/2010/wordml" xmlns:mc="http://schemas.openxmlformats.org/markup-compatibility/2006" mc:Ignorable="w14">
   <w:docDefaults>
     <w:rPrDefault>
       <w:rPr>
-        <w:rFonts w:asciiTheme="minorHAnsi" w:eastAsiaTheme="minorHAnsi" w:hAnsiTheme="minorHAnsi" w:cstheme="minorBidi"/>
+        <w:rFonts w:ascii="Calibri" w:hAnsi="Calibri" w:eastAsia="Calibri" w:cs="" w:asciiTheme="minorHAnsi" w:cstheme="minorBidi" w:eastAsiaTheme="minorHAnsi" w:hAnsiTheme="minorHAnsi"/>
         <w:sz w:val="22"/>
         <w:szCs w:val="22"/>
         <w:lang w:val="hu-HU" w:eastAsia="en-US" w:bidi="ar-SA"/>
@@ -451,21 +474,21 @@
     </w:rPrDefault>
     <w:pPrDefault>
       <w:pPr>
-        <w:spacing w:after="160" w:line="259" w:lineRule="auto"/>
+        <w:suppressAutoHyphens w:val="true"/>
       </w:pPr>
     </w:pPrDefault>
   </w:docDefaults>
   <w:latentStyles w:defLockedState="0" w:defUIPriority="99" w:defSemiHidden="0" w:defUnhideWhenUsed="0" w:defQFormat="0" w:count="377">
     <w:lsdException w:name="Normal" w:uiPriority="0" w:qFormat="1"/>
     <w:lsdException w:name="heading 1" w:uiPriority="9" w:qFormat="1"/>
-    <w:lsdException w:name="heading 2" w:semiHidden="1" w:uiPriority="9" w:unhideWhenUsed="1" w:qFormat="1"/>
-    <w:lsdException w:name="heading 3" w:semiHidden="1" w:uiPriority="9" w:unhideWhenUsed="1" w:qFormat="1"/>
-    <w:lsdException w:name="heading 4" w:semiHidden="1" w:uiPriority="9" w:unhideWhenUsed="1" w:qFormat="1"/>
-    <w:lsdException w:name="heading 5" w:semiHidden="1" w:uiPriority="9" w:unhideWhenUsed="1" w:qFormat="1"/>
-    <w:lsdException w:name="heading 6" w:semiHidden="1" w:uiPriority="9" w:unhideWhenUsed="1" w:qFormat="1"/>
-    <w:lsdException w:name="heading 7" w:semiHidden="1" w:uiPriority="9" w:unhideWhenUsed="1" w:qFormat="1"/>
-    <w:lsdException w:name="heading 8" w:semiHidden="1" w:uiPriority="9" w:unhideWhenUsed="1" w:qFormat="1"/>
-    <w:lsdException w:name="heading 9" w:semiHidden="1" w:uiPriority="9" w:unhideWhenUsed="1" w:qFormat="1"/>
+    <w:lsdException w:name="heading 2" w:uiPriority="9" w:semiHidden="1" w:unhideWhenUsed="1" w:qFormat="1"/>
+    <w:lsdException w:name="heading 3" w:uiPriority="9" w:semiHidden="1" w:unhideWhenUsed="1" w:qFormat="1"/>
+    <w:lsdException w:name="heading 4" w:uiPriority="9" w:semiHidden="1" w:unhideWhenUsed="1" w:qFormat="1"/>
+    <w:lsdException w:name="heading 5" w:uiPriority="9" w:semiHidden="1" w:unhideWhenUsed="1" w:qFormat="1"/>
+    <w:lsdException w:name="heading 6" w:uiPriority="9" w:semiHidden="1" w:unhideWhenUsed="1" w:qFormat="1"/>
+    <w:lsdException w:name="heading 7" w:uiPriority="9" w:semiHidden="1" w:unhideWhenUsed="1" w:qFormat="1"/>
+    <w:lsdException w:name="heading 8" w:uiPriority="9" w:semiHidden="1" w:unhideWhenUsed="1" w:qFormat="1"/>
+    <w:lsdException w:name="heading 9" w:uiPriority="9" w:semiHidden="1" w:unhideWhenUsed="1" w:qFormat="1"/>
     <w:lsdException w:name="index 1" w:semiHidden="1" w:unhideWhenUsed="1"/>
     <w:lsdException w:name="index 2" w:semiHidden="1" w:unhideWhenUsed="1"/>
     <w:lsdException w:name="index 3" w:semiHidden="1" w:unhideWhenUsed="1"/>
@@ -475,22 +498,22 @@
     <w:lsdException w:name="index 7" w:semiHidden="1" w:unhideWhenUsed="1"/>
     <w:lsdException w:name="index 8" w:semiHidden="1" w:unhideWhenUsed="1"/>
     <w:lsdException w:name="index 9" w:semiHidden="1" w:unhideWhenUsed="1"/>
-    <w:lsdException w:name="toc 1" w:semiHidden="1" w:uiPriority="39" w:unhideWhenUsed="1"/>
-    <w:lsdException w:name="toc 2" w:semiHidden="1" w:uiPriority="39" w:unhideWhenUsed="1"/>
-    <w:lsdException w:name="toc 3" w:semiHidden="1" w:uiPriority="39" w:unhideWhenUsed="1"/>
-    <w:lsdException w:name="toc 4" w:semiHidden="1" w:uiPriority="39" w:unhideWhenUsed="1"/>
-    <w:lsdException w:name="toc 5" w:semiHidden="1" w:uiPriority="39" w:unhideWhenUsed="1"/>
-    <w:lsdException w:name="toc 6" w:semiHidden="1" w:uiPriority="39" w:unhideWhenUsed="1"/>
-    <w:lsdException w:name="toc 7" w:semiHidden="1" w:uiPriority="39" w:unhideWhenUsed="1"/>
-    <w:lsdException w:name="toc 8" w:semiHidden="1" w:uiPriority="39" w:unhideWhenUsed="1"/>
-    <w:lsdException w:name="toc 9" w:semiHidden="1" w:uiPriority="39" w:unhideWhenUsed="1"/>
+    <w:lsdException w:name="toc 1" w:uiPriority="39" w:semiHidden="1" w:unhideWhenUsed="1"/>
+    <w:lsdException w:name="toc 2" w:uiPriority="39" w:semiHidden="1" w:unhideWhenUsed="1"/>
+    <w:lsdException w:name="toc 3" w:uiPriority="39" w:semiHidden="1" w:unhideWhenUsed="1"/>
+    <w:lsdException w:name="toc 4" w:uiPriority="39" w:semiHidden="1" w:unhideWhenUsed="1"/>
+    <w:lsdException w:name="toc 5" w:uiPriority="39" w:semiHidden="1" w:unhideWhenUsed="1"/>
+    <w:lsdException w:name="toc 6" w:uiPriority="39" w:semiHidden="1" w:unhideWhenUsed="1"/>
+    <w:lsdException w:name="toc 7" w:uiPriority="39" w:semiHidden="1" w:unhideWhenUsed="1"/>
+    <w:lsdException w:name="toc 8" w:uiPriority="39" w:semiHidden="1" w:unhideWhenUsed="1"/>
+    <w:lsdException w:name="toc 9" w:uiPriority="39" w:semiHidden="1" w:unhideWhenUsed="1"/>
     <w:lsdException w:name="Normal Indent" w:semiHidden="1" w:unhideWhenUsed="1"/>
     <w:lsdException w:name="footnote text" w:semiHidden="1" w:unhideWhenUsed="1"/>
     <w:lsdException w:name="annotation text" w:semiHidden="1" w:unhideWhenUsed="1"/>
     <w:lsdException w:name="header" w:semiHidden="1" w:unhideWhenUsed="1"/>
     <w:lsdException w:name="footer" w:semiHidden="1" w:unhideWhenUsed="1"/>
     <w:lsdException w:name="index heading" w:semiHidden="1" w:unhideWhenUsed="1"/>
-    <w:lsdException w:name="caption" w:semiHidden="1" w:uiPriority="35" w:unhideWhenUsed="1" w:qFormat="1"/>
+    <w:lsdException w:name="caption" w:uiPriority="35" w:semiHidden="1" w:unhideWhenUsed="1" w:qFormat="1"/>
     <w:lsdException w:name="table of figures" w:semiHidden="1" w:unhideWhenUsed="1"/>
     <w:lsdException w:name="envelope address" w:semiHidden="1" w:unhideWhenUsed="1"/>
     <w:lsdException w:name="envelope return" w:semiHidden="1" w:unhideWhenUsed="1"/>
@@ -521,7 +544,7 @@
     <w:lsdException w:name="Title" w:uiPriority="10" w:qFormat="1"/>
     <w:lsdException w:name="Closing" w:semiHidden="1" w:unhideWhenUsed="1"/>
     <w:lsdException w:name="Signature" w:semiHidden="1" w:unhideWhenUsed="1"/>
-    <w:lsdException w:name="Default Paragraph Font" w:semiHidden="1" w:uiPriority="1" w:unhideWhenUsed="1"/>
+    <w:lsdException w:name="Default Paragraph Font" w:uiPriority="1" w:semiHidden="1" w:unhideWhenUsed="1"/>
     <w:lsdException w:name="Body Text" w:semiHidden="1" w:unhideWhenUsed="1"/>
     <w:lsdException w:name="Body Text Indent" w:semiHidden="1" w:unhideWhenUsed="1"/>
     <w:lsdException w:name="List Continue" w:semiHidden="1" w:unhideWhenUsed="1"/>
@@ -721,8 +744,8 @@
     <w:lsdException w:name="Subtle Reference" w:uiPriority="31" w:qFormat="1"/>
     <w:lsdException w:name="Intense Reference" w:uiPriority="32" w:qFormat="1"/>
     <w:lsdException w:name="Book Title" w:uiPriority="33" w:qFormat="1"/>
-    <w:lsdException w:name="Bibliography" w:semiHidden="1" w:uiPriority="37" w:unhideWhenUsed="1"/>
-    <w:lsdException w:name="TOC Heading" w:semiHidden="1" w:uiPriority="39" w:unhideWhenUsed="1" w:qFormat="1"/>
+    <w:lsdException w:name="Bibliography" w:uiPriority="37" w:semiHidden="1" w:unhideWhenUsed="1"/>
+    <w:lsdException w:name="TOC Heading" w:uiPriority="39" w:semiHidden="1" w:unhideWhenUsed="1" w:qFormat="1"/>
     <w:lsdException w:name="Plain Table 1" w:uiPriority="41"/>
     <w:lsdException w:name="Plain Table 2" w:uiPriority="42"/>
     <w:lsdException w:name="Plain Table 3" w:uiPriority="43"/>
@@ -834,15 +857,103 @@
     <w:lsdException w:name="Smart Link" w:semiHidden="1" w:unhideWhenUsed="1"/>
     <w:lsdException w:name="Smart Link Error" w:semiHidden="1" w:unhideWhenUsed="1"/>
   </w:latentStyles>
-  <w:style w:type="paragraph" w:default="1" w:styleId="Norml">
+  <w:style w:type="paragraph" w:styleId="Normal" w:default="1">
     <w:name w:val="Normal"/>
     <w:qFormat/>
+    <w:pPr>
+      <w:widowControl/>
+      <w:bidi w:val="0"/>
+      <w:spacing w:lineRule="auto" w:line="259" w:before="0" w:after="160"/>
+      <w:jc w:val="left"/>
+    </w:pPr>
+    <w:rPr>
+      <w:rFonts w:ascii="Calibri" w:hAnsi="Calibri" w:eastAsia="Calibri" w:cs="" w:asciiTheme="minorHAnsi" w:cstheme="minorBidi" w:eastAsiaTheme="minorHAnsi" w:hAnsiTheme="minorHAnsi"/>
+      <w:color w:val="auto"/>
+      <w:kern w:val="0"/>
+      <w:sz w:val="22"/>
+      <w:szCs w:val="22"/>
+      <w:lang w:val="hu-HU" w:eastAsia="en-US" w:bidi="ar-SA"/>
+    </w:rPr>
   </w:style>
-  <w:style w:type="character" w:default="1" w:styleId="Bekezdsalapbettpusa">
+  <w:style w:type="character" w:styleId="DefaultParagraphFont" w:default="1">
     <w:name w:val="Default Paragraph Font"/>
     <w:uiPriority w:val="1"/>
     <w:semiHidden/>
     <w:unhideWhenUsed/>
+    <w:qFormat/>
+    <w:rPr/>
+  </w:style>
+  <w:style w:type="paragraph" w:styleId="Cmsor">
+    <w:name w:val="Címsor"/>
+    <w:basedOn w:val="Normal"/>
+    <w:next w:val="Szvegtrzs"/>
+    <w:qFormat/>
+    <w:pPr>
+      <w:keepNext w:val="true"/>
+      <w:spacing w:before="240" w:after="120"/>
+    </w:pPr>
+    <w:rPr>
+      <w:rFonts w:ascii="Liberation Sans" w:hAnsi="Liberation Sans" w:eastAsia="Microsoft YaHei" w:cs="Lucida Sans"/>
+      <w:sz w:val="28"/>
+      <w:szCs w:val="28"/>
+    </w:rPr>
+  </w:style>
+  <w:style w:type="paragraph" w:styleId="Szvegtrzs">
+    <w:name w:val="Body Text"/>
+    <w:basedOn w:val="Normal"/>
+    <w:pPr>
+      <w:spacing w:lineRule="auto" w:line="276" w:before="0" w:after="140"/>
+    </w:pPr>
+    <w:rPr/>
+  </w:style>
+  <w:style w:type="paragraph" w:styleId="List">
+    <w:name w:val="List"/>
+    <w:basedOn w:val="Szvegtrzs"/>
+    <w:pPr/>
+    <w:rPr>
+      <w:rFonts w:cs="Lucida Sans"/>
+    </w:rPr>
+  </w:style>
+  <w:style w:type="paragraph" w:styleId="Felirat">
+    <w:name w:val="Caption"/>
+    <w:basedOn w:val="Normal"/>
+    <w:qFormat/>
+    <w:pPr>
+      <w:suppressLineNumbers/>
+      <w:spacing w:before="120" w:after="120"/>
+    </w:pPr>
+    <w:rPr>
+      <w:rFonts w:cs="Lucida Sans"/>
+      <w:i/>
+      <w:iCs/>
+      <w:sz w:val="24"/>
+      <w:szCs w:val="24"/>
+    </w:rPr>
+  </w:style>
+  <w:style w:type="paragraph" w:styleId="Trgymutat">
+    <w:name w:val="Tárgymutató"/>
+    <w:basedOn w:val="Normal"/>
+    <w:qFormat/>
+    <w:pPr>
+      <w:suppressLineNumbers/>
+    </w:pPr>
+    <w:rPr>
+      <w:rFonts w:cs="Lucida Sans"/>
+    </w:rPr>
+  </w:style>
+  <w:style w:type="paragraph" w:styleId="Kerettartalom">
+    <w:name w:val="Kerettartalom"/>
+    <w:basedOn w:val="Normal"/>
+    <w:qFormat/>
+    <w:pPr/>
+    <w:rPr/>
+  </w:style>
+  <w:style w:type="numbering" w:styleId="NoList" w:default="1">
+    <w:name w:val="No List"/>
+    <w:uiPriority w:val="99"/>
+    <w:semiHidden/>
+    <w:unhideWhenUsed/>
+    <w:qFormat/>
   </w:style>
   <w:style w:type="table" w:default="1" w:styleId="Normltblzat">
     <w:name w:val="Normal Table"/>
@@ -850,7 +961,6 @@
     <w:semiHidden/>
     <w:unhideWhenUsed/>
     <w:tblPr>
-      <w:tblInd w:w="0" w:type="dxa"/>
       <w:tblCellMar>
         <w:top w:w="0" w:type="dxa"/>
         <w:left w:w="108" w:type="dxa"/>
@@ -858,12 +968,6 @@
         <w:right w:w="108" w:type="dxa"/>
       </w:tblCellMar>
     </w:tblPr>
-  </w:style>
-  <w:style w:type="numbering" w:default="1" w:styleId="Nemlista">
-    <w:name w:val="No List"/>
-    <w:uiPriority w:val="99"/>
-    <w:semiHidden/>
-    <w:unhideWhenUsed/>
   </w:style>
 </w:styles>
 </file>

</xml_diff>